<commit_message>
updated Documentation.docx. Added sections for Canvas, SVG and Unit testing.
</commit_message>
<xml_diff>
--- a/Documentation/Documentation.docx
+++ b/Documentation/Documentation.docx
@@ -424,8 +424,46 @@
       </w:pPr>
       <w:r>
         <w:lastRenderedPageBreak/>
+        <w:t>Canvas</w:t>
+      </w:r>
+    </w:p>
+    <w:p>
+      <w:r>
+        <w:t xml:space="preserve">The game is using HTML5 Canvas element for animations. All canvas elements are drawn using </w:t>
+      </w:r>
+      <w:r>
         <w:t>JavaScript</w:t>
       </w:r>
+      <w:r>
+        <w:t>.</w:t>
+      </w:r>
+    </w:p>
+    <w:p>
+      <w:pPr>
+        <w:pStyle w:val="Heading1"/>
+      </w:pPr>
+      <w:r>
+        <w:t>SVG</w:t>
+      </w:r>
+    </w:p>
+    <w:p>
+      <w:r>
+        <w:t xml:space="preserve">The game has two backgrounds. The night background is drawn using JavaScript, and the Day background is drawn using the library </w:t>
+      </w:r>
+      <w:r>
+        <w:t>Raphaël</w:t>
+      </w:r>
+      <w:r>
+        <w:t>.JS.</w:t>
+      </w:r>
+    </w:p>
+    <w:p>
+      <w:pPr>
+        <w:pStyle w:val="Heading1"/>
+      </w:pPr>
+      <w:r>
+        <w:t>JavaScript</w:t>
+      </w:r>
     </w:p>
     <w:p>
       <w:r>
@@ -499,6 +537,16 @@
       <w:r>
         <w:t xml:space="preserve"> class.</w:t>
       </w:r>
+    </w:p>
+    <w:p>
+      <w:pPr>
+        <w:pStyle w:val="Heading1"/>
+      </w:pPr>
+      <w:r>
+        <w:t>JavaScript Unit Tests</w:t>
+      </w:r>
+      <w:bookmarkStart w:id="0" w:name="_GoBack"/>
+      <w:bookmarkEnd w:id="0"/>
     </w:p>
     <w:p>
       <w:pPr>
@@ -602,6 +650,7 @@
         <w:rPr>
           <w:noProof/>
         </w:rPr>
+        <w:lastRenderedPageBreak/>
         <w:drawing>
           <wp:inline distT="0" distB="0" distL="0" distR="0">
             <wp:extent cx="5943600" cy="3247390"/>
@@ -644,8 +693,6 @@
           </wp:inline>
         </w:drawing>
       </w:r>
-      <w:bookmarkStart w:id="0" w:name="_GoBack"/>
-      <w:bookmarkEnd w:id="0"/>
     </w:p>
     <w:sectPr>
       <w:footerReference w:type="default" r:id="rId12"/>

</xml_diff>

<commit_message>
Rafactoring the names of the functions, and updated the class diagram in Documentation.docx based on the new functions.
</commit_message>
<xml_diff>
--- a/Documentation/Documentation.docx
+++ b/Documentation/Documentation.docx
@@ -130,11 +130,9 @@
         </w:rPr>
         <w:t xml:space="preserve">Венцислав Конов – </w:t>
       </w:r>
-      <w:proofErr w:type="spellStart"/>
       <w:r>
         <w:t>LucasBoy</w:t>
       </w:r>
-      <w:proofErr w:type="spellEnd"/>
     </w:p>
     <w:p>
       <w:r>
@@ -143,11 +141,9 @@
         </w:rPr>
         <w:t xml:space="preserve">Живка Стоева - </w:t>
       </w:r>
-      <w:proofErr w:type="spellStart"/>
       <w:r>
         <w:t>Djufy</w:t>
       </w:r>
-      <w:proofErr w:type="spellEnd"/>
     </w:p>
     <w:p>
       <w:r>
@@ -156,38 +152,20 @@
         </w:rPr>
         <w:t xml:space="preserve">Илиян Йорданов - </w:t>
       </w:r>
-      <w:proofErr w:type="spellStart"/>
       <w:r>
         <w:t>iliandji</w:t>
       </w:r>
-      <w:proofErr w:type="spellEnd"/>
     </w:p>
     <w:p>
       <w:r>
         <w:rPr>
           <w:lang w:val="bg-BG"/>
         </w:rPr>
-        <w:t xml:space="preserve">Мирослав </w:t>
-      </w:r>
-      <w:proofErr w:type="spellStart"/>
-      <w:r>
-        <w:rPr>
-          <w:lang w:val="bg-BG"/>
-        </w:rPr>
-        <w:t>Гацанога</w:t>
-      </w:r>
-      <w:proofErr w:type="spellEnd"/>
-      <w:r>
-        <w:rPr>
-          <w:lang w:val="bg-BG"/>
-        </w:rPr>
-        <w:t xml:space="preserve"> - </w:t>
-      </w:r>
-      <w:proofErr w:type="spellStart"/>
+        <w:t xml:space="preserve">Мирослав Гацанога - </w:t>
+      </w:r>
       <w:r>
         <w:t>Miroslav_Gatsan</w:t>
       </w:r>
-      <w:proofErr w:type="spellEnd"/>
     </w:p>
     <w:p>
       <w:r>
@@ -196,14 +174,12 @@
         </w:rPr>
         <w:t xml:space="preserve">Павел Христов - </w:t>
       </w:r>
-      <w:proofErr w:type="spellStart"/>
       <w:r>
         <w:t>l</w:t>
       </w:r>
       <w:r>
         <w:t>ithical</w:t>
       </w:r>
-      <w:proofErr w:type="spellEnd"/>
     </w:p>
     <w:p>
       <w:r>
@@ -212,11 +188,9 @@
         </w:rPr>
         <w:t xml:space="preserve">Стефан Синапов - </w:t>
       </w:r>
-      <w:proofErr w:type="spellStart"/>
       <w:r>
         <w:t>stefan.sinapov</w:t>
       </w:r>
-      <w:proofErr w:type="spellEnd"/>
     </w:p>
     <w:p>
       <w:pPr>
@@ -326,16 +300,25 @@
       <w:r>
         <w:t xml:space="preserve">kill as many </w:t>
       </w:r>
-      <w:proofErr w:type="spellStart"/>
-      <w:r>
-        <w:t>Eggmen</w:t>
-      </w:r>
-      <w:proofErr w:type="spellEnd"/>
+      <w:r>
+        <w:t>Eggma</w:t>
+      </w:r>
+      <w:bookmarkStart w:id="0" w:name="_GoBack"/>
+      <w:bookmarkEnd w:id="0"/>
+      <w:r>
+        <w:t>ns</w:t>
+      </w:r>
       <w:r>
         <w:t xml:space="preserve"> as possible. The game </w:t>
       </w:r>
       <w:r>
-        <w:t>has a scoring system, and every Eggman awards Blaze with a point. The score system is global for all the players.</w:t>
+        <w:t xml:space="preserve">has a scoring system, and every Eggman awards Blaze with </w:t>
+      </w:r>
+      <w:r>
+        <w:t>points based on current speed of Eggman on the screen</w:t>
+      </w:r>
+      <w:r>
+        <w:t>. The score system is global for all the players.</w:t>
       </w:r>
     </w:p>
     <w:p>
@@ -386,19 +369,15 @@
       <w:r>
         <w:t xml:space="preserve"> using canvas and </w:t>
       </w:r>
-      <w:proofErr w:type="spellStart"/>
-      <w:r>
-        <w:t>svg</w:t>
-      </w:r>
-      <w:proofErr w:type="spellEnd"/>
+      <w:r>
+        <w:t>SVG</w:t>
+      </w:r>
       <w:r>
         <w:t xml:space="preserve"> elements. The </w:t>
       </w:r>
-      <w:proofErr w:type="spellStart"/>
-      <w:r>
-        <w:t>svg</w:t>
-      </w:r>
-      <w:proofErr w:type="spellEnd"/>
+      <w:r>
+        <w:t>SVG</w:t>
+      </w:r>
       <w:r>
         <w:t xml:space="preserve"> is used for creating the background of the g</w:t>
       </w:r>
@@ -482,15 +461,7 @@
         <w:t xml:space="preserve"> the JavaScript Code. The classes are divided into separate files. </w:t>
       </w:r>
       <w:r>
-        <w:t xml:space="preserve">There is a main </w:t>
-      </w:r>
-      <w:proofErr w:type="spellStart"/>
-      <w:r>
-        <w:t>GameObject</w:t>
-      </w:r>
-      <w:proofErr w:type="spellEnd"/>
-      <w:r>
-        <w:t xml:space="preserve"> class who holds the common functions, and it is inherited by the two classes for the main heroes - </w:t>
+        <w:t xml:space="preserve">There is a main GameObject class who holds the common functions, and it is inherited by the two classes for the main heroes - </w:t>
       </w:r>
       <w:r>
         <w:t xml:space="preserve">Blaze and </w:t>
@@ -545,9 +516,8 @@
       <w:r>
         <w:t>JavaScript Unit Tests</w:t>
       </w:r>
-      <w:bookmarkStart w:id="0" w:name="_GoBack"/>
-      <w:bookmarkEnd w:id="0"/>
-    </w:p>
+    </w:p>
+    <w:p/>
     <w:p>
       <w:pPr>
         <w:pStyle w:val="Heading1"/>
@@ -640,7 +610,21 @@
       <w:pPr>
         <w:pStyle w:val="Heading1"/>
       </w:pPr>
-      <w:r>
+    </w:p>
+    <w:p>
+      <w:pPr>
+        <w:pStyle w:val="Heading1"/>
+      </w:pPr>
+    </w:p>
+    <w:p/>
+    <w:p/>
+    <w:p/>
+    <w:p>
+      <w:pPr>
+        <w:pStyle w:val="Heading1"/>
+      </w:pPr>
+      <w:r>
+        <w:lastRenderedPageBreak/>
         <w:t>Class Diagram</w:t>
       </w:r>
     </w:p>
@@ -650,12 +634,11 @@
         <w:rPr>
           <w:noProof/>
         </w:rPr>
-        <w:lastRenderedPageBreak/>
         <w:drawing>
           <wp:inline distT="0" distB="0" distL="0" distR="0">
-            <wp:extent cx="5943600" cy="3247390"/>
+            <wp:extent cx="5946441" cy="3721608"/>
             <wp:effectExtent l="0" t="0" r="0" b="0"/>
-            <wp:docPr id="2" name="Picture 2"/>
+            <wp:docPr id="105" name="Picture 105"/>
             <wp:cNvGraphicFramePr>
               <a:graphicFrameLocks xmlns:a="http://schemas.openxmlformats.org/drawingml/2006/main" noChangeAspect="1"/>
             </wp:cNvGraphicFramePr>
@@ -663,7 +646,7 @@
               <a:graphicData uri="http://schemas.openxmlformats.org/drawingml/2006/picture">
                 <pic:pic xmlns:pic="http://schemas.openxmlformats.org/drawingml/2006/picture">
                   <pic:nvPicPr>
-                    <pic:cNvPr id="2" name="svg.emf"/>
+                    <pic:cNvPr id="105" name="svg.emf"/>
                     <pic:cNvPicPr/>
                   </pic:nvPicPr>
                   <pic:blipFill>
@@ -681,7 +664,7 @@
                   <pic:spPr>
                     <a:xfrm>
                       <a:off x="0" y="0"/>
-                      <a:ext cx="5943600" cy="3247390"/>
+                      <a:ext cx="5946441" cy="3721608"/>
                     </a:xfrm>
                     <a:prstGeom prst="rect">
                       <a:avLst/>
@@ -768,7 +751,7 @@
           <w:rPr>
             <w:noProof/>
           </w:rPr>
-          <w:t>2</w:t>
+          <w:t>1</w:t>
         </w:r>
         <w:r>
           <w:rPr>

</xml_diff>

<commit_message>
Unit testing documentation added
</commit_message>
<xml_diff>
--- a/Documentation/Documentation.docx
+++ b/Documentation/Documentation.docx
@@ -25,6 +25,7 @@
       <w:r>
         <w:rPr>
           <w:noProof/>
+          <w:lang w:val="bg-BG" w:eastAsia="bg-BG"/>
         </w:rPr>
         <w:drawing>
           <wp:inline distT="0" distB="0" distL="0" distR="0" wp14:anchorId="108BE8A4" wp14:editId="6268878F">
@@ -71,6 +72,7 @@
       <w:r>
         <w:rPr>
           <w:noProof/>
+          <w:lang w:val="bg-BG" w:eastAsia="bg-BG"/>
         </w:rPr>
         <w:drawing>
           <wp:inline distT="0" distB="0" distL="0" distR="0">
@@ -130,9 +132,11 @@
         </w:rPr>
         <w:t xml:space="preserve">Венцислав Конов – </w:t>
       </w:r>
+      <w:proofErr w:type="spellStart"/>
       <w:r>
         <w:t>LucasBoy</w:t>
       </w:r>
+      <w:proofErr w:type="spellEnd"/>
     </w:p>
     <w:p>
       <w:r>
@@ -141,9 +145,11 @@
         </w:rPr>
         <w:t xml:space="preserve">Живка Стоева - </w:t>
       </w:r>
+      <w:proofErr w:type="spellStart"/>
       <w:r>
         <w:t>Djufy</w:t>
       </w:r>
+      <w:proofErr w:type="spellEnd"/>
     </w:p>
     <w:p>
       <w:r>
@@ -152,20 +158,38 @@
         </w:rPr>
         <w:t xml:space="preserve">Илиян Йорданов - </w:t>
       </w:r>
+      <w:proofErr w:type="spellStart"/>
       <w:r>
         <w:t>iliandji</w:t>
       </w:r>
+      <w:proofErr w:type="spellEnd"/>
     </w:p>
     <w:p>
       <w:r>
         <w:rPr>
           <w:lang w:val="bg-BG"/>
         </w:rPr>
-        <w:t xml:space="preserve">Мирослав Гацанога - </w:t>
-      </w:r>
+        <w:t xml:space="preserve">Мирослав </w:t>
+      </w:r>
+      <w:proofErr w:type="spellStart"/>
+      <w:r>
+        <w:rPr>
+          <w:lang w:val="bg-BG"/>
+        </w:rPr>
+        <w:t>Гацанога</w:t>
+      </w:r>
+      <w:proofErr w:type="spellEnd"/>
+      <w:r>
+        <w:rPr>
+          <w:lang w:val="bg-BG"/>
+        </w:rPr>
+        <w:t xml:space="preserve"> - </w:t>
+      </w:r>
+      <w:proofErr w:type="spellStart"/>
       <w:r>
         <w:t>Miroslav_Gatsan</w:t>
       </w:r>
+      <w:proofErr w:type="spellEnd"/>
     </w:p>
     <w:p>
       <w:r>
@@ -174,12 +198,14 @@
         </w:rPr>
         <w:t xml:space="preserve">Павел Христов - </w:t>
       </w:r>
+      <w:proofErr w:type="spellStart"/>
       <w:r>
         <w:t>l</w:t>
       </w:r>
       <w:r>
         <w:t>ithical</w:t>
       </w:r>
+      <w:proofErr w:type="spellEnd"/>
     </w:p>
     <w:p>
       <w:r>
@@ -188,16 +214,23 @@
         </w:rPr>
         <w:t xml:space="preserve">Стефан Синапов - </w:t>
       </w:r>
+      <w:proofErr w:type="spellStart"/>
       <w:r>
         <w:t>stefan.sinapov</w:t>
       </w:r>
+      <w:proofErr w:type="spellEnd"/>
     </w:p>
     <w:p>
       <w:pPr>
         <w:pStyle w:val="Heading1"/>
       </w:pPr>
-      <w:r>
-        <w:t>GitHub Repository</w:t>
+      <w:proofErr w:type="spellStart"/>
+      <w:r>
+        <w:t>GitHub</w:t>
+      </w:r>
+      <w:proofErr w:type="spellEnd"/>
+      <w:r>
+        <w:t xml:space="preserve"> Repository</w:t>
       </w:r>
     </w:p>
     <w:p>
@@ -258,9 +291,11 @@
       <w:r>
         <w:t xml:space="preserve"> </w:t>
       </w:r>
+      <w:proofErr w:type="spellStart"/>
       <w:r>
         <w:t>Eggman</w:t>
       </w:r>
+      <w:proofErr w:type="spellEnd"/>
       <w:r>
         <w:t xml:space="preserve"> </w:t>
       </w:r>
@@ -300,224 +335,267 @@
       <w:r>
         <w:t xml:space="preserve">kill as many </w:t>
       </w:r>
-      <w:r>
-        <w:t>Eggma</w:t>
+      <w:proofErr w:type="spellStart"/>
+      <w:r>
+        <w:t>Eggmans</w:t>
+      </w:r>
+      <w:proofErr w:type="spellEnd"/>
+      <w:r>
+        <w:t xml:space="preserve"> as possible. The game </w:t>
+      </w:r>
+      <w:r>
+        <w:t xml:space="preserve">has a scoring system, and every </w:t>
+      </w:r>
+      <w:proofErr w:type="spellStart"/>
+      <w:r>
+        <w:t>Eggman</w:t>
+      </w:r>
+      <w:proofErr w:type="spellEnd"/>
+      <w:r>
+        <w:t xml:space="preserve"> awards Blaze with </w:t>
+      </w:r>
+      <w:r>
+        <w:t xml:space="preserve">points based on current speed of </w:t>
+      </w:r>
+      <w:proofErr w:type="spellStart"/>
+      <w:r>
+        <w:t>Eggman</w:t>
+      </w:r>
+      <w:proofErr w:type="spellEnd"/>
+      <w:r>
+        <w:t xml:space="preserve"> on the screen</w:t>
+      </w:r>
+      <w:r>
+        <w:t>. The score system is global for all the players.</w:t>
+      </w:r>
+    </w:p>
+    <w:p>
+      <w:pPr>
+        <w:pStyle w:val="Heading1"/>
+      </w:pPr>
+      <w:r>
+        <w:t>Technolog</w:t>
+      </w:r>
+      <w:r>
+        <w:t>ies</w:t>
+      </w:r>
+    </w:p>
+    <w:p>
+      <w:r>
+        <w:t>The two</w:t>
+      </w:r>
+      <w:r>
+        <w:t xml:space="preserve"> main programing languages used for the creation of the game </w:t>
+      </w:r>
+      <w:r>
+        <w:t>are</w:t>
+      </w:r>
+      <w:r>
+        <w:t xml:space="preserve"> Java and JavaScript. Java is used for storing and retrieving high scores from a database server. </w:t>
+      </w:r>
+      <w:r>
+        <w:t>JavaScript</w:t>
+      </w:r>
+      <w:r>
+        <w:t xml:space="preserve"> is used for </w:t>
+      </w:r>
+      <w:r>
+        <w:t xml:space="preserve">creating </w:t>
+      </w:r>
+      <w:r>
+        <w:t>drawing</w:t>
+      </w:r>
+      <w:r>
+        <w:t>s</w:t>
+      </w:r>
+      <w:r>
+        <w:t xml:space="preserve"> and </w:t>
+      </w:r>
+      <w:r>
+        <w:t>animations</w:t>
+      </w:r>
+      <w:r>
+        <w:t xml:space="preserve"> using canvas and </w:t>
+      </w:r>
+      <w:r>
+        <w:t>SVG</w:t>
+      </w:r>
+      <w:r>
+        <w:t xml:space="preserve"> elements. The </w:t>
+      </w:r>
+      <w:r>
+        <w:t>SVG</w:t>
+      </w:r>
+      <w:r>
+        <w:t xml:space="preserve"> is used for creating the background of the g</w:t>
+      </w:r>
+      <w:r>
+        <w:t xml:space="preserve">ame, and the canvas is used mainly for </w:t>
+      </w:r>
+      <w:r>
+        <w:t>animations.</w:t>
+      </w:r>
+      <w:r>
+        <w:t xml:space="preserve"> HTML, CSS and Java Server faces are used for creating the web pages, and SQL queries </w:t>
+      </w:r>
+      <w:r>
+        <w:t xml:space="preserve">are used </w:t>
+      </w:r>
+      <w:r>
+        <w:t>for database access and manipulation.</w:t>
+      </w:r>
+    </w:p>
+    <w:p>
+      <w:pPr>
+        <w:pStyle w:val="Heading1"/>
+      </w:pPr>
+      <w:r>
+        <w:lastRenderedPageBreak/>
+        <w:t>Canvas</w:t>
+      </w:r>
+    </w:p>
+    <w:p>
+      <w:r>
+        <w:t xml:space="preserve">The game is using HTML5 Canvas element for animations. All canvas elements are drawn using </w:t>
+      </w:r>
+      <w:r>
+        <w:t>JavaScript</w:t>
+      </w:r>
+      <w:r>
+        <w:t>.</w:t>
+      </w:r>
+    </w:p>
+    <w:p>
+      <w:pPr>
+        <w:pStyle w:val="Heading1"/>
+      </w:pPr>
+      <w:r>
+        <w:t>SVG</w:t>
+      </w:r>
+    </w:p>
+    <w:p>
+      <w:r>
+        <w:t xml:space="preserve">The game has two backgrounds. The night background is drawn using JavaScript, and the Day background is drawn using the library </w:t>
+      </w:r>
+      <w:r>
+        <w:t>Raphaël</w:t>
+      </w:r>
+      <w:r>
+        <w:t>.JS.</w:t>
+      </w:r>
+    </w:p>
+    <w:p>
+      <w:pPr>
+        <w:pStyle w:val="Heading1"/>
+      </w:pPr>
+      <w:r>
+        <w:t>JavaScript</w:t>
+      </w:r>
+    </w:p>
+    <w:p>
+      <w:r>
+        <w:t xml:space="preserve">Object oriented </w:t>
+      </w:r>
+      <w:r>
+        <w:t xml:space="preserve">principles </w:t>
+      </w:r>
+      <w:r>
+        <w:t xml:space="preserve">are used for </w:t>
+      </w:r>
+      <w:r>
+        <w:t>writing</w:t>
+      </w:r>
+      <w:r>
+        <w:t xml:space="preserve"> the JavaScript Code. The classes are divided into separate files. </w:t>
+      </w:r>
+      <w:r>
+        <w:t xml:space="preserve">There is a main </w:t>
+      </w:r>
+      <w:proofErr w:type="spellStart"/>
+      <w:r>
+        <w:t>GameObject</w:t>
+      </w:r>
+      <w:proofErr w:type="spellEnd"/>
+      <w:r>
+        <w:t xml:space="preserve"> class who holds the common functions, and it is inherited by the two classes for the main heroes - </w:t>
+      </w:r>
+      <w:r>
+        <w:t xml:space="preserve">Blaze and </w:t>
+      </w:r>
+      <w:proofErr w:type="spellStart"/>
+      <w:r>
+        <w:t>Eggman</w:t>
+      </w:r>
+      <w:proofErr w:type="spellEnd"/>
+      <w:r>
+        <w:t>. There is a Cont</w:t>
+      </w:r>
+      <w:r>
+        <w:t>r</w:t>
+      </w:r>
+      <w:r>
+        <w:t xml:space="preserve">oller class responsible for handling mouse events. The renderer class </w:t>
+      </w:r>
+      <w:r>
+        <w:t xml:space="preserve">was created, and it </w:t>
+      </w:r>
+      <w:r>
+        <w:t xml:space="preserve">is responsible for handling animations and drawing on the screen. The Game class is </w:t>
+      </w:r>
+      <w:r>
+        <w:t>the engine of the game</w:t>
+      </w:r>
+      <w:r>
+        <w:t>,</w:t>
+      </w:r>
+      <w:r>
+        <w:t xml:space="preserve"> and it is responsible for </w:t>
+      </w:r>
+      <w:r>
+        <w:t xml:space="preserve">the game logic. Almost every </w:t>
+      </w:r>
+      <w:r>
+        <w:t xml:space="preserve">class has a CONGIG variable that contains </w:t>
+      </w:r>
+      <w:r>
+        <w:t xml:space="preserve">the constants for </w:t>
+      </w:r>
+      <w:r>
+        <w:t>its</w:t>
+      </w:r>
+      <w:r>
+        <w:t xml:space="preserve"> class.</w:t>
+      </w:r>
+    </w:p>
+    <w:p>
+      <w:pPr>
+        <w:pStyle w:val="Heading1"/>
+      </w:pPr>
+      <w:r>
+        <w:t>JavaScript Unit Tests</w:t>
+      </w:r>
+    </w:p>
+    <w:p>
+      <w:r>
+        <w:t xml:space="preserve">For unit testing we are using </w:t>
+      </w:r>
+      <w:proofErr w:type="spellStart"/>
+      <w:r>
+        <w:t>QUnit</w:t>
+      </w:r>
+      <w:proofErr w:type="spellEnd"/>
+      <w:r>
+        <w:t xml:space="preserve"> framework. We are testing the basic classes for all of their methods and fields, check for right inheritance of classes. Test</w:t>
+      </w:r>
+      <w:r>
+        <w:t>s</w:t>
+      </w:r>
+      <w:r>
+        <w:t xml:space="preserve"> are divided into specific .html file according to the class they test.</w:t>
       </w:r>
       <w:bookmarkStart w:id="0" w:name="_GoBack"/>
       <w:bookmarkEnd w:id="0"/>
-      <w:r>
-        <w:t>ns</w:t>
-      </w:r>
-      <w:r>
-        <w:t xml:space="preserve"> as possible. The game </w:t>
-      </w:r>
-      <w:r>
-        <w:t xml:space="preserve">has a scoring system, and every Eggman awards Blaze with </w:t>
-      </w:r>
-      <w:r>
-        <w:t>points based on current speed of Eggman on the screen</w:t>
-      </w:r>
-      <w:r>
-        <w:t>. The score system is global for all the players.</w:t>
-      </w:r>
-    </w:p>
-    <w:p>
-      <w:pPr>
-        <w:pStyle w:val="Heading1"/>
-      </w:pPr>
-      <w:r>
-        <w:t>Technolog</w:t>
-      </w:r>
-      <w:r>
-        <w:t>ies</w:t>
-      </w:r>
-    </w:p>
-    <w:p>
-      <w:r>
-        <w:t>The two</w:t>
-      </w:r>
-      <w:r>
-        <w:t xml:space="preserve"> main programing languages used for the creation of the game </w:t>
-      </w:r>
-      <w:r>
-        <w:t>are</w:t>
-      </w:r>
-      <w:r>
-        <w:t xml:space="preserve"> Java and JavaScript. Java is used for storing and retrieving high scores from a database server. </w:t>
-      </w:r>
-      <w:r>
-        <w:t>JavaScript</w:t>
-      </w:r>
-      <w:r>
-        <w:t xml:space="preserve"> is used for </w:t>
-      </w:r>
-      <w:r>
-        <w:t xml:space="preserve">creating </w:t>
-      </w:r>
-      <w:r>
-        <w:t>drawing</w:t>
-      </w:r>
-      <w:r>
-        <w:t>s</w:t>
-      </w:r>
-      <w:r>
-        <w:t xml:space="preserve"> and </w:t>
-      </w:r>
-      <w:r>
-        <w:t>animations</w:t>
-      </w:r>
-      <w:r>
-        <w:t xml:space="preserve"> using canvas and </w:t>
-      </w:r>
-      <w:r>
-        <w:t>SVG</w:t>
-      </w:r>
-      <w:r>
-        <w:t xml:space="preserve"> elements. The </w:t>
-      </w:r>
-      <w:r>
-        <w:t>SVG</w:t>
-      </w:r>
-      <w:r>
-        <w:t xml:space="preserve"> is used for creating the background of the g</w:t>
-      </w:r>
-      <w:r>
-        <w:t xml:space="preserve">ame, and the canvas is used mainly for </w:t>
-      </w:r>
-      <w:r>
-        <w:t>animations.</w:t>
-      </w:r>
-      <w:r>
-        <w:t xml:space="preserve"> HTML, CSS and Java Server faces are used for creating the web pages, and SQL queries </w:t>
-      </w:r>
-      <w:r>
-        <w:t xml:space="preserve">are used </w:t>
-      </w:r>
-      <w:r>
-        <w:t>for database access and manipulation.</w:t>
-      </w:r>
-    </w:p>
-    <w:p>
-      <w:pPr>
-        <w:pStyle w:val="Heading1"/>
-      </w:pPr>
-      <w:r>
-        <w:lastRenderedPageBreak/>
-        <w:t>Canvas</w:t>
-      </w:r>
-    </w:p>
-    <w:p>
-      <w:r>
-        <w:t xml:space="preserve">The game is using HTML5 Canvas element for animations. All canvas elements are drawn using </w:t>
-      </w:r>
-      <w:r>
-        <w:t>JavaScript</w:t>
-      </w:r>
-      <w:r>
-        <w:t>.</w:t>
-      </w:r>
-    </w:p>
-    <w:p>
-      <w:pPr>
-        <w:pStyle w:val="Heading1"/>
-      </w:pPr>
-      <w:r>
-        <w:t>SVG</w:t>
-      </w:r>
-    </w:p>
-    <w:p>
-      <w:r>
-        <w:t xml:space="preserve">The game has two backgrounds. The night background is drawn using JavaScript, and the Day background is drawn using the library </w:t>
-      </w:r>
-      <w:r>
-        <w:t>Raphaël</w:t>
-      </w:r>
-      <w:r>
-        <w:t>.JS.</w:t>
-      </w:r>
-    </w:p>
-    <w:p>
-      <w:pPr>
-        <w:pStyle w:val="Heading1"/>
-      </w:pPr>
-      <w:r>
-        <w:t>JavaScript</w:t>
-      </w:r>
-    </w:p>
-    <w:p>
-      <w:r>
-        <w:t xml:space="preserve">Object oriented </w:t>
-      </w:r>
-      <w:r>
-        <w:t xml:space="preserve">principles </w:t>
-      </w:r>
-      <w:r>
-        <w:t xml:space="preserve">are used for </w:t>
-      </w:r>
-      <w:r>
-        <w:t>writing</w:t>
-      </w:r>
-      <w:r>
-        <w:t xml:space="preserve"> the JavaScript Code. The classes are divided into separate files. </w:t>
-      </w:r>
-      <w:r>
-        <w:t xml:space="preserve">There is a main GameObject class who holds the common functions, and it is inherited by the two classes for the main heroes - </w:t>
-      </w:r>
-      <w:r>
-        <w:t xml:space="preserve">Blaze and </w:t>
-      </w:r>
-      <w:r>
-        <w:t>Eggman</w:t>
-      </w:r>
-      <w:r>
-        <w:t>. There is a Cont</w:t>
-      </w:r>
-      <w:r>
-        <w:t>r</w:t>
-      </w:r>
-      <w:r>
-        <w:t xml:space="preserve">oller class responsible for handling mouse events. The renderer class </w:t>
-      </w:r>
-      <w:r>
-        <w:t xml:space="preserve">was created, and it </w:t>
-      </w:r>
-      <w:r>
-        <w:t xml:space="preserve">is responsible for handling animations and drawing on the screen. The Game class is </w:t>
-      </w:r>
-      <w:r>
-        <w:t>the engine of the game</w:t>
-      </w:r>
-      <w:r>
-        <w:t>,</w:t>
-      </w:r>
-      <w:r>
-        <w:t xml:space="preserve"> and it is responsible for </w:t>
-      </w:r>
-      <w:r>
-        <w:t xml:space="preserve">the game logic. Almost every </w:t>
-      </w:r>
-      <w:r>
-        <w:t xml:space="preserve">class has a CONGIG variable that contains </w:t>
-      </w:r>
-      <w:r>
-        <w:t xml:space="preserve">the constants for </w:t>
-      </w:r>
-      <w:r>
-        <w:t>its</w:t>
-      </w:r>
-      <w:r>
-        <w:t xml:space="preserve"> class.</w:t>
-      </w:r>
-    </w:p>
-    <w:p>
-      <w:pPr>
-        <w:pStyle w:val="Heading1"/>
-      </w:pPr>
-      <w:r>
-        <w:t>JavaScript Unit Tests</w:t>
-      </w:r>
-    </w:p>
-    <w:p/>
+    </w:p>
     <w:p>
       <w:pPr>
         <w:pStyle w:val="Heading1"/>
@@ -633,6 +711,7 @@
       <w:r>
         <w:rPr>
           <w:noProof/>
+          <w:lang w:val="bg-BG" w:eastAsia="bg-BG"/>
         </w:rPr>
         <w:drawing>
           <wp:inline distT="0" distB="0" distL="0" distR="0">
@@ -751,7 +830,7 @@
           <w:rPr>
             <w:noProof/>
           </w:rPr>
-          <w:t>1</w:t>
+          <w:t>2</w:t>
         </w:r>
         <w:r>
           <w:rPr>

</xml_diff>

<commit_message>
Sound effects added to Blaze.shoot and Eggman.die methods
</commit_message>
<xml_diff>
--- a/Documentation/Documentation.docx
+++ b/Documentation/Documentation.docx
@@ -25,6 +25,7 @@
       <w:r>
         <w:rPr>
           <w:noProof/>
+          <w:lang w:val="bg-BG" w:eastAsia="bg-BG"/>
         </w:rPr>
         <w:drawing>
           <wp:inline distT="0" distB="0" distL="0" distR="0" wp14:anchorId="108BE8A4" wp14:editId="6268878F">
@@ -71,6 +72,7 @@
       <w:r>
         <w:rPr>
           <w:noProof/>
+          <w:lang w:val="bg-BG" w:eastAsia="bg-BG"/>
         </w:rPr>
         <w:drawing>
           <wp:inline distT="0" distB="0" distL="0" distR="0">
@@ -634,16 +636,24 @@
       <w:r>
         <w:t xml:space="preserve"> are divided into specific .html file according to the class they test.</w:t>
       </w:r>
+    </w:p>
+    <w:p>
+      <w:pPr>
+        <w:pStyle w:val="Heading1"/>
+      </w:pPr>
+      <w:r>
+        <w:t>Sound</w:t>
+      </w:r>
+    </w:p>
+    <w:p>
+      <w:r>
+        <w:t>The game sounds are played using howler.js</w:t>
+      </w:r>
+      <w:r>
+        <w:t xml:space="preserve">. </w:t>
+      </w:r>
       <w:bookmarkStart w:id="0" w:name="_GoBack"/>
       <w:bookmarkEnd w:id="0"/>
-    </w:p>
-    <w:p>
-      <w:pPr>
-        <w:pStyle w:val="Heading1"/>
-      </w:pPr>
-      <w:r>
-        <w:t>Sound</w:t>
-      </w:r>
     </w:p>
     <w:p>
       <w:pPr>
@@ -760,6 +770,7 @@
       <w:r>
         <w:rPr>
           <w:noProof/>
+          <w:lang w:val="bg-BG" w:eastAsia="bg-BG"/>
         </w:rPr>
         <w:drawing>
           <wp:inline distT="0" distB="0" distL="0" distR="0">
@@ -1927,7 +1938,7 @@
 </file>
 
 <file path=customXml/itemProps1.xml><?xml version="1.0" encoding="utf-8"?>
-<ds:datastoreItem xmlns:ds="http://schemas.openxmlformats.org/officeDocument/2006/customXml" ds:itemID="{C3FBD0F1-7FC0-465A-84D5-6AF02F9545BA}">
+<ds:datastoreItem xmlns:ds="http://schemas.openxmlformats.org/officeDocument/2006/customXml" ds:itemID="{687D8B7F-7088-49D1-94C9-06764C1EB795}">
   <ds:schemaRefs>
     <ds:schemaRef ds:uri="http://schemas.openxmlformats.org/officeDocument/2006/bibliography"/>
   </ds:schemaRefs>

</xml_diff>